<commit_message>
unittest fix and bringing up2date
</commit_message>
<xml_diff>
--- a/data/unittests/sample_table.docx
+++ b/data/unittests/sample_table.docx
@@ -584,6 +584,344 @@
           </w:p>
         </w:tc>
       </w:tr>
+      <w:tr>
+        <w:trPr>
+          <w:cantSplit w:val="0"/>
+          <w:tblHeader w:val="0"/>
+        </w:trPr>
+        <w:tc>
+          <w:tcPr/>
+          <w:p>
+            <w:pPr>
+              <w:jc w:val="both"/>
+              <w:rPr>
+                <w:rFonts w:ascii="Georgia" w:cs="Georgia" w:eastAsia="Georgia" w:hAnsi="Georgia"/>
+              </w:rPr>
+            </w:pPr>
+            <w:r>
+              <w:rPr>
+                <w:rFonts w:ascii="Georgia" w:cs="Georgia" w:eastAsia="Georgia" w:hAnsi="Georgia"/>
+                <w:rtl w:val="0"/>
+              </w:rPr>
+              <w:t xml:space="preserve">sdvs</w:t>
+            </w:r>
+          </w:p>
+          <w:sdt>
+            <w:sdtPr>
+              <w:lock w:val="contentLocked"/>
+              <w:tag w:val="goog_rdk_0"/>
+            </w:sdtPr>
+            <w:sdtContent>
+              <w:tbl>
+                <w:tblPr>
+                  <w:tblStyle w:val="Table3"/>
+                  <w:tblW w:w="4175.0" w:type="dxa"/>
+                  <w:jc w:val="left"/>
+                  <w:tblBorders>
+                    <w:top w:color="000000" w:space="0" w:sz="8" w:val="single"/>
+                    <w:left w:color="000000" w:space="0" w:sz="8" w:val="single"/>
+                    <w:bottom w:color="000000" w:space="0" w:sz="8" w:val="single"/>
+                    <w:right w:color="000000" w:space="0" w:sz="8" w:val="single"/>
+                    <w:insideH w:color="000000" w:space="0" w:sz="8" w:val="single"/>
+                    <w:insideV w:color="000000" w:space="0" w:sz="8" w:val="single"/>
+                  </w:tblBorders>
+                  <w:tblLayout w:type="fixed"/>
+                  <w:tblLook w:val="0600"/>
+                </w:tblPr>
+                <w:tblGrid>
+                  <w:gridCol w:w="2087.5"/>
+                  <w:gridCol w:w="2087.5"/>
+                  <w:tblGridChange w:id="0">
+                    <w:tblGrid>
+                      <w:gridCol w:w="2087.5"/>
+                      <w:gridCol w:w="2087.5"/>
+                    </w:tblGrid>
+                  </w:tblGridChange>
+                </w:tblGrid>
+                <w:tr>
+                  <w:trPr>
+                    <w:cantSplit w:val="0"/>
+                    <w:tblHeader w:val="0"/>
+                  </w:trPr>
+                  <w:tc>
+                    <w:tcPr>
+                      <w:shd w:fill="auto" w:val="clear"/>
+                      <w:tcMar>
+                        <w:top w:w="100.0" w:type="dxa"/>
+                        <w:left w:w="100.0" w:type="dxa"/>
+                        <w:bottom w:w="100.0" w:type="dxa"/>
+                        <w:right w:w="100.0" w:type="dxa"/>
+                      </w:tcMar>
+                      <w:vAlign w:val="top"/>
+                    </w:tcPr>
+                    <w:p>
+                      <w:pPr>
+                        <w:widowControl w:val="0"/>
+                        <w:spacing w:after="0" w:line="240" w:lineRule="auto"/>
+                        <w:rPr>
+                          <w:rFonts w:ascii="Georgia" w:cs="Georgia" w:eastAsia="Georgia" w:hAnsi="Georgia"/>
+                        </w:rPr>
+                      </w:pPr>
+                      <w:r>
+                        <w:rPr>
+                          <w:rFonts w:ascii="Georgia" w:cs="Georgia" w:eastAsia="Georgia" w:hAnsi="Georgia"/>
+                          <w:rtl w:val="0"/>
+                        </w:rPr>
+                        <w:t xml:space="preserve">Nested table</w:t>
+                      </w:r>
+                    </w:p>
+                  </w:tc>
+                  <w:tc>
+                    <w:tcPr>
+                      <w:shd w:fill="auto" w:val="clear"/>
+                      <w:tcMar>
+                        <w:top w:w="100.0" w:type="dxa"/>
+                        <w:left w:w="100.0" w:type="dxa"/>
+                        <w:bottom w:w="100.0" w:type="dxa"/>
+                        <w:right w:w="100.0" w:type="dxa"/>
+                      </w:tcMar>
+                      <w:vAlign w:val="top"/>
+                    </w:tcPr>
+                    <w:p>
+                      <w:pPr>
+                        <w:widowControl w:val="0"/>
+                        <w:spacing w:after="0" w:line="240" w:lineRule="auto"/>
+                        <w:rPr>
+                          <w:rFonts w:ascii="Georgia" w:cs="Georgia" w:eastAsia="Georgia" w:hAnsi="Georgia"/>
+                        </w:rPr>
+                      </w:pPr>
+                      <w:r>
+                        <w:rPr>
+                          <w:rFonts w:ascii="Georgia" w:cs="Georgia" w:eastAsia="Georgia" w:hAnsi="Georgia"/>
+                          <w:rtl w:val="0"/>
+                        </w:rPr>
+                        <w:t xml:space="preserve">Nested table</w:t>
+                      </w:r>
+                    </w:p>
+                  </w:tc>
+                </w:tr>
+                <w:tr>
+                  <w:trPr>
+                    <w:cantSplit w:val="0"/>
+                    <w:tblHeader w:val="0"/>
+                  </w:trPr>
+                  <w:tc>
+                    <w:tcPr>
+                      <w:shd w:fill="auto" w:val="clear"/>
+                      <w:tcMar>
+                        <w:top w:w="100.0" w:type="dxa"/>
+                        <w:left w:w="100.0" w:type="dxa"/>
+                        <w:bottom w:w="100.0" w:type="dxa"/>
+                        <w:right w:w="100.0" w:type="dxa"/>
+                      </w:tcMar>
+                      <w:vAlign w:val="top"/>
+                    </w:tcPr>
+                    <w:p>
+                      <w:pPr>
+                        <w:widowControl w:val="0"/>
+                        <w:spacing w:after="0" w:line="240" w:lineRule="auto"/>
+                        <w:rPr>
+                          <w:rFonts w:ascii="Georgia" w:cs="Georgia" w:eastAsia="Georgia" w:hAnsi="Georgia"/>
+                        </w:rPr>
+                      </w:pPr>
+                      <w:r>
+                        <w:rPr>
+                          <w:rFonts w:ascii="Georgia" w:cs="Georgia" w:eastAsia="Georgia" w:hAnsi="Georgia"/>
+                          <w:rtl w:val="0"/>
+                        </w:rPr>
+                        <w:t xml:space="preserve">Nested table</w:t>
+                      </w:r>
+                    </w:p>
+                  </w:tc>
+                  <w:tc>
+                    <w:tcPr>
+                      <w:shd w:fill="auto" w:val="clear"/>
+                      <w:tcMar>
+                        <w:top w:w="100.0" w:type="dxa"/>
+                        <w:left w:w="100.0" w:type="dxa"/>
+                        <w:bottom w:w="100.0" w:type="dxa"/>
+                        <w:right w:w="100.0" w:type="dxa"/>
+                      </w:tcMar>
+                      <w:vAlign w:val="top"/>
+                    </w:tcPr>
+                    <w:p>
+                      <w:pPr>
+                        <w:widowControl w:val="0"/>
+                        <w:spacing w:after="0" w:line="240" w:lineRule="auto"/>
+                        <w:rPr>
+                          <w:rFonts w:ascii="Georgia" w:cs="Georgia" w:eastAsia="Georgia" w:hAnsi="Georgia"/>
+                        </w:rPr>
+                      </w:pPr>
+                      <w:r>
+                        <w:rPr>
+                          <w:rFonts w:ascii="Georgia" w:cs="Georgia" w:eastAsia="Georgia" w:hAnsi="Georgia"/>
+                          <w:rtl w:val="0"/>
+                        </w:rPr>
+                        <w:t xml:space="preserve">Nested table</w:t>
+                      </w:r>
+                    </w:p>
+                  </w:tc>
+                </w:tr>
+                <w:tr>
+                  <w:trPr>
+                    <w:cantSplit w:val="0"/>
+                    <w:tblHeader w:val="0"/>
+                  </w:trPr>
+                  <w:tc>
+                    <w:tcPr>
+                      <w:shd w:fill="auto" w:val="clear"/>
+                      <w:tcMar>
+                        <w:top w:w="100.0" w:type="dxa"/>
+                        <w:left w:w="100.0" w:type="dxa"/>
+                        <w:bottom w:w="100.0" w:type="dxa"/>
+                        <w:right w:w="100.0" w:type="dxa"/>
+                      </w:tcMar>
+                      <w:vAlign w:val="top"/>
+                    </w:tcPr>
+                    <w:p>
+                      <w:pPr>
+                        <w:widowControl w:val="0"/>
+                        <w:spacing w:after="0" w:line="240" w:lineRule="auto"/>
+                        <w:rPr>
+                          <w:rFonts w:ascii="Georgia" w:cs="Georgia" w:eastAsia="Georgia" w:hAnsi="Georgia"/>
+                        </w:rPr>
+                      </w:pPr>
+                      <w:r>
+                        <w:rPr>
+                          <w:rFonts w:ascii="Georgia" w:cs="Georgia" w:eastAsia="Georgia" w:hAnsi="Georgia"/>
+                          <w:rtl w:val="0"/>
+                        </w:rPr>
+                        <w:t xml:space="preserve">Nested table</w:t>
+                      </w:r>
+                    </w:p>
+                  </w:tc>
+                  <w:tc>
+                    <w:tcPr>
+                      <w:shd w:fill="auto" w:val="clear"/>
+                      <w:tcMar>
+                        <w:top w:w="100.0" w:type="dxa"/>
+                        <w:left w:w="100.0" w:type="dxa"/>
+                        <w:bottom w:w="100.0" w:type="dxa"/>
+                        <w:right w:w="100.0" w:type="dxa"/>
+                      </w:tcMar>
+                      <w:vAlign w:val="top"/>
+                    </w:tcPr>
+                    <w:p>
+                      <w:pPr>
+                        <w:widowControl w:val="0"/>
+                        <w:spacing w:after="0" w:line="240" w:lineRule="auto"/>
+                        <w:rPr>
+                          <w:rFonts w:ascii="Georgia" w:cs="Georgia" w:eastAsia="Georgia" w:hAnsi="Georgia"/>
+                        </w:rPr>
+                      </w:pPr>
+                      <w:r>
+                        <w:rPr>
+                          <w:rFonts w:ascii="Georgia" w:cs="Georgia" w:eastAsia="Georgia" w:hAnsi="Georgia"/>
+                          <w:rtl w:val="0"/>
+                        </w:rPr>
+                        <w:t xml:space="preserve">Nested table</w:t>
+                      </w:r>
+                    </w:p>
+                  </w:tc>
+                </w:tr>
+                <w:tr>
+                  <w:trPr>
+                    <w:cantSplit w:val="0"/>
+                    <w:tblHeader w:val="0"/>
+                  </w:trPr>
+                  <w:tc>
+                    <w:tcPr>
+                      <w:shd w:fill="auto" w:val="clear"/>
+                      <w:tcMar>
+                        <w:top w:w="100.0" w:type="dxa"/>
+                        <w:left w:w="100.0" w:type="dxa"/>
+                        <w:bottom w:w="100.0" w:type="dxa"/>
+                        <w:right w:w="100.0" w:type="dxa"/>
+                      </w:tcMar>
+                      <w:vAlign w:val="top"/>
+                    </w:tcPr>
+                    <w:p>
+                      <w:pPr>
+                        <w:widowControl w:val="0"/>
+                        <w:spacing w:after="0" w:line="240" w:lineRule="auto"/>
+                        <w:rPr>
+                          <w:rFonts w:ascii="Georgia" w:cs="Georgia" w:eastAsia="Georgia" w:hAnsi="Georgia"/>
+                        </w:rPr>
+                      </w:pPr>
+                      <w:r>
+                        <w:rPr>
+                          <w:rFonts w:ascii="Georgia" w:cs="Georgia" w:eastAsia="Georgia" w:hAnsi="Georgia"/>
+                          <w:rtl w:val="0"/>
+                        </w:rPr>
+                        <w:t xml:space="preserve">Nested table</w:t>
+                      </w:r>
+                    </w:p>
+                  </w:tc>
+                  <w:tc>
+                    <w:tcPr>
+                      <w:shd w:fill="auto" w:val="clear"/>
+                      <w:tcMar>
+                        <w:top w:w="100.0" w:type="dxa"/>
+                        <w:left w:w="100.0" w:type="dxa"/>
+                        <w:bottom w:w="100.0" w:type="dxa"/>
+                        <w:right w:w="100.0" w:type="dxa"/>
+                      </w:tcMar>
+                      <w:vAlign w:val="top"/>
+                    </w:tcPr>
+                    <w:p>
+                      <w:pPr>
+                        <w:widowControl w:val="0"/>
+                        <w:spacing w:after="0" w:line="240" w:lineRule="auto"/>
+                        <w:rPr>
+                          <w:rFonts w:ascii="Georgia" w:cs="Georgia" w:eastAsia="Georgia" w:hAnsi="Georgia"/>
+                        </w:rPr>
+                      </w:pPr>
+                      <w:r>
+                        <w:rPr>
+                          <w:rFonts w:ascii="Georgia" w:cs="Georgia" w:eastAsia="Georgia" w:hAnsi="Georgia"/>
+                          <w:rtl w:val="0"/>
+                        </w:rPr>
+                        <w:t xml:space="preserve">Nested table</w:t>
+                      </w:r>
+                    </w:p>
+                  </w:tc>
+                </w:tr>
+              </w:tbl>
+            </w:sdtContent>
+          </w:sdt>
+          <w:p>
+            <w:pPr>
+              <w:jc w:val="both"/>
+              <w:rPr>
+                <w:rFonts w:ascii="Georgia" w:cs="Georgia" w:eastAsia="Georgia" w:hAnsi="Georgia"/>
+              </w:rPr>
+            </w:pPr>
+            <w:r>
+              <w:rPr>
+                <w:rFonts w:ascii="Georgia" w:cs="Georgia" w:eastAsia="Georgia" w:hAnsi="Georgia"/>
+                <w:rtl w:val="0"/>
+              </w:rPr>
+              <w:t xml:space="preserve">sdvs</w:t>
+            </w:r>
+          </w:p>
+        </w:tc>
+        <w:tc>
+          <w:tcPr/>
+          <w:p>
+            <w:pPr>
+              <w:jc w:val="both"/>
+              <w:rPr>
+                <w:rFonts w:ascii="Georgia" w:cs="Georgia" w:eastAsia="Georgia" w:hAnsi="Georgia"/>
+              </w:rPr>
+            </w:pPr>
+            <w:r>
+              <w:rPr>
+                <w:rtl w:val="0"/>
+              </w:rPr>
+            </w:r>
+          </w:p>
+        </w:tc>
+      </w:tr>
     </w:tbl>
     <w:p>
       <w:pPr>
@@ -607,6 +945,254 @@
         </w:rPr>
       </w:r>
     </w:p>
+    <w:p>
+      <w:pPr>
+        <w:keepNext w:val="0"/>
+        <w:keepLines w:val="0"/>
+        <w:pageBreakBefore w:val="0"/>
+        <w:widowControl w:val="0"/>
+        <w:numPr>
+          <w:ilvl w:val="0"/>
+          <w:numId w:val="2"/>
+        </w:numPr>
+        <w:pBdr>
+          <w:top w:space="0" w:sz="0" w:val="nil"/>
+          <w:left w:space="0" w:sz="0" w:val="nil"/>
+          <w:bottom w:space="0" w:sz="0" w:val="nil"/>
+          <w:right w:space="0" w:sz="0" w:val="nil"/>
+          <w:between w:space="0" w:sz="0" w:val="nil"/>
+        </w:pBdr>
+        <w:shd w:fill="auto" w:val="clear"/>
+        <w:spacing w:after="0" w:before="0" w:line="276" w:lineRule="auto"/>
+        <w:ind w:left="720" w:right="0" w:hanging="360"/>
+        <w:jc w:val="left"/>
+        <w:rPr>
+          <w:u w:val="none"/>
+        </w:rPr>
+      </w:pPr>
+      <w:r>
+        <w:rPr>
+          <w:rtl w:val="0"/>
+        </w:rPr>
+      </w:r>
+    </w:p>
+    <w:sdt>
+      <w:sdtPr>
+        <w:lock w:val="contentLocked"/>
+        <w:tag w:val="goog_rdk_1"/>
+      </w:sdtPr>
+      <w:sdtContent>
+        <w:tbl>
+          <w:tblPr>
+            <w:tblStyle w:val="Table4"/>
+            <w:tblW w:w="7920.0" w:type="dxa"/>
+            <w:jc w:val="left"/>
+            <w:tblInd w:w="720.0" w:type="dxa"/>
+            <w:tblBorders>
+              <w:top w:color="000000" w:space="0" w:sz="8" w:val="single"/>
+              <w:left w:color="000000" w:space="0" w:sz="8" w:val="single"/>
+              <w:bottom w:color="000000" w:space="0" w:sz="8" w:val="single"/>
+              <w:right w:color="000000" w:space="0" w:sz="8" w:val="single"/>
+              <w:insideH w:color="000000" w:space="0" w:sz="8" w:val="single"/>
+              <w:insideV w:color="000000" w:space="0" w:sz="8" w:val="single"/>
+            </w:tblBorders>
+            <w:tblLayout w:type="fixed"/>
+            <w:tblLook w:val="0600"/>
+          </w:tblPr>
+          <w:tblGrid>
+            <w:gridCol w:w="3960"/>
+            <w:gridCol w:w="3960"/>
+            <w:tblGridChange w:id="0">
+              <w:tblGrid>
+                <w:gridCol w:w="3960"/>
+                <w:gridCol w:w="3960"/>
+              </w:tblGrid>
+            </w:tblGridChange>
+          </w:tblGrid>
+          <w:tr>
+            <w:trPr>
+              <w:cantSplit w:val="0"/>
+              <w:tblHeader w:val="0"/>
+            </w:trPr>
+            <w:tc>
+              <w:tcPr>
+                <w:shd w:fill="auto" w:val="clear"/>
+                <w:tcMar>
+                  <w:top w:w="100.0" w:type="dxa"/>
+                  <w:left w:w="100.0" w:type="dxa"/>
+                  <w:bottom w:w="100.0" w:type="dxa"/>
+                  <w:right w:w="100.0" w:type="dxa"/>
+                </w:tcMar>
+                <w:vAlign w:val="top"/>
+              </w:tcPr>
+              <w:p>
+                <w:pPr>
+                  <w:keepNext w:val="0"/>
+                  <w:keepLines w:val="0"/>
+                  <w:pageBreakBefore w:val="0"/>
+                  <w:widowControl w:val="0"/>
+                  <w:pBdr>
+                    <w:top w:space="0" w:sz="0" w:val="nil"/>
+                    <w:left w:space="0" w:sz="0" w:val="nil"/>
+                    <w:bottom w:space="0" w:sz="0" w:val="nil"/>
+                    <w:right w:space="0" w:sz="0" w:val="nil"/>
+                    <w:between w:space="0" w:sz="0" w:val="nil"/>
+                  </w:pBdr>
+                  <w:shd w:fill="auto" w:val="clear"/>
+                  <w:spacing w:after="0" w:before="0" w:line="240" w:lineRule="auto"/>
+                  <w:ind w:left="0" w:right="0" w:firstLine="0"/>
+                  <w:jc w:val="left"/>
+                  <w:rPr/>
+                </w:pPr>
+                <w:r>
+                  <w:rPr>
+                    <w:rtl w:val="0"/>
+                  </w:rPr>
+                  <w:t xml:space="preserve">Table in list</w:t>
+                </w:r>
+              </w:p>
+            </w:tc>
+            <w:tc>
+              <w:tcPr>
+                <w:shd w:fill="auto" w:val="clear"/>
+                <w:tcMar>
+                  <w:top w:w="100.0" w:type="dxa"/>
+                  <w:left w:w="100.0" w:type="dxa"/>
+                  <w:bottom w:w="100.0" w:type="dxa"/>
+                  <w:right w:w="100.0" w:type="dxa"/>
+                </w:tcMar>
+                <w:vAlign w:val="top"/>
+              </w:tcPr>
+              <w:p>
+                <w:pPr>
+                  <w:widowControl w:val="0"/>
+                  <w:spacing w:after="0" w:line="240" w:lineRule="auto"/>
+                  <w:rPr/>
+                </w:pPr>
+                <w:r>
+                  <w:rPr>
+                    <w:rtl w:val="0"/>
+                  </w:rPr>
+                  <w:t xml:space="preserve">Table in list</w:t>
+                </w:r>
+              </w:p>
+            </w:tc>
+          </w:tr>
+          <w:tr>
+            <w:trPr>
+              <w:cantSplit w:val="0"/>
+              <w:tblHeader w:val="0"/>
+            </w:trPr>
+            <w:tc>
+              <w:tcPr>
+                <w:shd w:fill="auto" w:val="clear"/>
+                <w:tcMar>
+                  <w:top w:w="100.0" w:type="dxa"/>
+                  <w:left w:w="100.0" w:type="dxa"/>
+                  <w:bottom w:w="100.0" w:type="dxa"/>
+                  <w:right w:w="100.0" w:type="dxa"/>
+                </w:tcMar>
+                <w:vAlign w:val="top"/>
+              </w:tcPr>
+              <w:p>
+                <w:pPr>
+                  <w:widowControl w:val="0"/>
+                  <w:spacing w:after="0" w:line="240" w:lineRule="auto"/>
+                  <w:rPr/>
+                </w:pPr>
+                <w:r>
+                  <w:rPr>
+                    <w:rtl w:val="0"/>
+                  </w:rPr>
+                  <w:t xml:space="preserve">Table in list</w:t>
+                </w:r>
+              </w:p>
+            </w:tc>
+            <w:tc>
+              <w:tcPr>
+                <w:shd w:fill="auto" w:val="clear"/>
+                <w:tcMar>
+                  <w:top w:w="100.0" w:type="dxa"/>
+                  <w:left w:w="100.0" w:type="dxa"/>
+                  <w:bottom w:w="100.0" w:type="dxa"/>
+                  <w:right w:w="100.0" w:type="dxa"/>
+                </w:tcMar>
+                <w:vAlign w:val="top"/>
+              </w:tcPr>
+              <w:p>
+                <w:pPr>
+                  <w:widowControl w:val="0"/>
+                  <w:spacing w:after="0" w:line="240" w:lineRule="auto"/>
+                  <w:rPr/>
+                </w:pPr>
+                <w:r>
+                  <w:rPr>
+                    <w:rtl w:val="0"/>
+                  </w:rPr>
+                  <w:t xml:space="preserve">Table in list</w:t>
+                </w:r>
+              </w:p>
+            </w:tc>
+          </w:tr>
+          <w:tr>
+            <w:trPr>
+              <w:cantSplit w:val="0"/>
+              <w:tblHeader w:val="0"/>
+            </w:trPr>
+            <w:tc>
+              <w:tcPr>
+                <w:shd w:fill="auto" w:val="clear"/>
+                <w:tcMar>
+                  <w:top w:w="100.0" w:type="dxa"/>
+                  <w:left w:w="100.0" w:type="dxa"/>
+                  <w:bottom w:w="100.0" w:type="dxa"/>
+                  <w:right w:w="100.0" w:type="dxa"/>
+                </w:tcMar>
+                <w:vAlign w:val="top"/>
+              </w:tcPr>
+              <w:p>
+                <w:pPr>
+                  <w:widowControl w:val="0"/>
+                  <w:spacing w:after="0" w:line="240" w:lineRule="auto"/>
+                  <w:rPr/>
+                </w:pPr>
+                <w:r>
+                  <w:rPr>
+                    <w:rtl w:val="0"/>
+                  </w:rPr>
+                  <w:t xml:space="preserve">Table in list</w:t>
+                </w:r>
+              </w:p>
+            </w:tc>
+            <w:tc>
+              <w:tcPr>
+                <w:shd w:fill="auto" w:val="clear"/>
+                <w:tcMar>
+                  <w:top w:w="100.0" w:type="dxa"/>
+                  <w:left w:w="100.0" w:type="dxa"/>
+                  <w:bottom w:w="100.0" w:type="dxa"/>
+                  <w:right w:w="100.0" w:type="dxa"/>
+                </w:tcMar>
+                <w:vAlign w:val="top"/>
+              </w:tcPr>
+              <w:p>
+                <w:pPr>
+                  <w:widowControl w:val="0"/>
+                  <w:spacing w:after="0" w:line="240" w:lineRule="auto"/>
+                  <w:rPr/>
+                </w:pPr>
+                <w:r>
+                  <w:rPr>
+                    <w:rtl w:val="0"/>
+                  </w:rPr>
+                  <w:t xml:space="preserve">Table in list</w:t>
+                </w:r>
+              </w:p>
+            </w:tc>
+          </w:tr>
+        </w:tbl>
+      </w:sdtContent>
+    </w:sdt>
     <w:p>
       <w:pPr>
         <w:keepNext w:val="0"/>
@@ -753,8 +1339,121 @@
       </w:rPr>
     </w:lvl>
   </w:abstractNum>
+  <w:abstractNum w:abstractNumId="2">
+    <w:lvl w:ilvl="0">
+      <w:start w:val="1"/>
+      <w:numFmt w:val="bullet"/>
+      <w:lvlText w:val="●"/>
+      <w:lvlJc w:val="left"/>
+      <w:pPr>
+        <w:ind w:left="720" w:hanging="360"/>
+      </w:pPr>
+      <w:rPr>
+        <w:u w:val="none"/>
+      </w:rPr>
+    </w:lvl>
+    <w:lvl w:ilvl="1">
+      <w:start w:val="1"/>
+      <w:numFmt w:val="bullet"/>
+      <w:lvlText w:val="○"/>
+      <w:lvlJc w:val="left"/>
+      <w:pPr>
+        <w:ind w:left="1440" w:hanging="360"/>
+      </w:pPr>
+      <w:rPr>
+        <w:u w:val="none"/>
+      </w:rPr>
+    </w:lvl>
+    <w:lvl w:ilvl="2">
+      <w:start w:val="1"/>
+      <w:numFmt w:val="bullet"/>
+      <w:lvlText w:val="■"/>
+      <w:lvlJc w:val="left"/>
+      <w:pPr>
+        <w:ind w:left="2160" w:hanging="360"/>
+      </w:pPr>
+      <w:rPr>
+        <w:u w:val="none"/>
+      </w:rPr>
+    </w:lvl>
+    <w:lvl w:ilvl="3">
+      <w:start w:val="1"/>
+      <w:numFmt w:val="bullet"/>
+      <w:lvlText w:val="●"/>
+      <w:lvlJc w:val="left"/>
+      <w:pPr>
+        <w:ind w:left="2880" w:hanging="360"/>
+      </w:pPr>
+      <w:rPr>
+        <w:u w:val="none"/>
+      </w:rPr>
+    </w:lvl>
+    <w:lvl w:ilvl="4">
+      <w:start w:val="1"/>
+      <w:numFmt w:val="bullet"/>
+      <w:lvlText w:val="○"/>
+      <w:lvlJc w:val="left"/>
+      <w:pPr>
+        <w:ind w:left="3600" w:hanging="360"/>
+      </w:pPr>
+      <w:rPr>
+        <w:u w:val="none"/>
+      </w:rPr>
+    </w:lvl>
+    <w:lvl w:ilvl="5">
+      <w:start w:val="1"/>
+      <w:numFmt w:val="bullet"/>
+      <w:lvlText w:val="■"/>
+      <w:lvlJc w:val="left"/>
+      <w:pPr>
+        <w:ind w:left="4320" w:hanging="360"/>
+      </w:pPr>
+      <w:rPr>
+        <w:u w:val="none"/>
+      </w:rPr>
+    </w:lvl>
+    <w:lvl w:ilvl="6">
+      <w:start w:val="1"/>
+      <w:numFmt w:val="bullet"/>
+      <w:lvlText w:val="●"/>
+      <w:lvlJc w:val="left"/>
+      <w:pPr>
+        <w:ind w:left="5040" w:hanging="360"/>
+      </w:pPr>
+      <w:rPr>
+        <w:u w:val="none"/>
+      </w:rPr>
+    </w:lvl>
+    <w:lvl w:ilvl="7">
+      <w:start w:val="1"/>
+      <w:numFmt w:val="bullet"/>
+      <w:lvlText w:val="○"/>
+      <w:lvlJc w:val="left"/>
+      <w:pPr>
+        <w:ind w:left="5760" w:hanging="360"/>
+      </w:pPr>
+      <w:rPr>
+        <w:u w:val="none"/>
+      </w:rPr>
+    </w:lvl>
+    <w:lvl w:ilvl="8">
+      <w:start w:val="1"/>
+      <w:numFmt w:val="bullet"/>
+      <w:lvlText w:val="■"/>
+      <w:lvlJc w:val="left"/>
+      <w:pPr>
+        <w:ind w:left="6480" w:hanging="360"/>
+      </w:pPr>
+      <w:rPr>
+        <w:u w:val="none"/>
+      </w:rPr>
+    </w:lvl>
+  </w:abstractNum>
   <w:num w:numId="1">
     <w:abstractNumId w:val="1"/>
+  </w:num>
+  <w:num w:numId="2">
+    <w:abstractNumId w:val="2"/>
   </w:num>
 </w:numbering>
 </file>
@@ -776,6 +1475,123 @@
       </w:pPr>
     </w:pPrDefault>
   </w:docDefaults>
+  <w:style w:type="paragraph" w:styleId="Normal" w:default="1">
+    <w:name w:val="normal"/>
+  </w:style>
+  <w:style w:type="table" w:styleId="TableNormal" w:default="1">
+    <w:name w:val="TableNormal"/>
+  </w:style>
+  <w:style w:type="paragraph" w:styleId="Heading1">
+    <w:name w:val="heading 1"/>
+    <w:basedOn w:val="Normal"/>
+    <w:next w:val="Normal"/>
+    <w:pPr>
+      <w:keepNext w:val="1"/>
+      <w:keepLines w:val="1"/>
+      <w:spacing w:after="0" w:before="480" w:lineRule="auto"/>
+    </w:pPr>
+    <w:rPr>
+      <w:rFonts w:ascii="Calibri" w:cs="Calibri" w:eastAsia="Calibri" w:hAnsi="Calibri"/>
+      <w:b w:val="1"/>
+      <w:color w:val="366091"/>
+      <w:sz w:val="28"/>
+      <w:szCs w:val="28"/>
+    </w:rPr>
+  </w:style>
+  <w:style w:type="paragraph" w:styleId="Heading2">
+    <w:name w:val="heading 2"/>
+    <w:basedOn w:val="Normal"/>
+    <w:next w:val="Normal"/>
+    <w:pPr>
+      <w:keepNext w:val="1"/>
+      <w:keepLines w:val="1"/>
+      <w:spacing w:after="0" w:before="200" w:lineRule="auto"/>
+    </w:pPr>
+    <w:rPr>
+      <w:rFonts w:ascii="Calibri" w:cs="Calibri" w:eastAsia="Calibri" w:hAnsi="Calibri"/>
+      <w:b w:val="1"/>
+      <w:color w:val="4f81bd"/>
+      <w:sz w:val="26"/>
+      <w:szCs w:val="26"/>
+    </w:rPr>
+  </w:style>
+  <w:style w:type="paragraph" w:styleId="Heading3">
+    <w:name w:val="heading 3"/>
+    <w:basedOn w:val="Normal"/>
+    <w:next w:val="Normal"/>
+    <w:pPr>
+      <w:keepNext w:val="1"/>
+      <w:keepLines w:val="1"/>
+      <w:spacing w:after="0" w:before="200" w:lineRule="auto"/>
+    </w:pPr>
+    <w:rPr>
+      <w:rFonts w:ascii="Calibri" w:cs="Calibri" w:eastAsia="Calibri" w:hAnsi="Calibri"/>
+      <w:b w:val="1"/>
+      <w:color w:val="4f81bd"/>
+    </w:rPr>
+  </w:style>
+  <w:style w:type="paragraph" w:styleId="Heading4">
+    <w:name w:val="heading 4"/>
+    <w:basedOn w:val="Normal"/>
+    <w:next w:val="Normal"/>
+    <w:pPr>
+      <w:keepNext w:val="1"/>
+      <w:keepLines w:val="1"/>
+      <w:spacing w:after="0" w:before="200" w:lineRule="auto"/>
+    </w:pPr>
+    <w:rPr>
+      <w:rFonts w:ascii="Calibri" w:cs="Calibri" w:eastAsia="Calibri" w:hAnsi="Calibri"/>
+      <w:b w:val="1"/>
+      <w:i w:val="1"/>
+      <w:color w:val="4f81bd"/>
+    </w:rPr>
+  </w:style>
+  <w:style w:type="paragraph" w:styleId="Heading5">
+    <w:name w:val="heading 5"/>
+    <w:basedOn w:val="Normal"/>
+    <w:next w:val="Normal"/>
+    <w:pPr>
+      <w:keepNext w:val="1"/>
+      <w:keepLines w:val="1"/>
+      <w:spacing w:after="0" w:before="200" w:lineRule="auto"/>
+    </w:pPr>
+    <w:rPr>
+      <w:rFonts w:ascii="Calibri" w:cs="Calibri" w:eastAsia="Calibri" w:hAnsi="Calibri"/>
+      <w:color w:val="243f61"/>
+    </w:rPr>
+  </w:style>
+  <w:style w:type="paragraph" w:styleId="Heading6">
+    <w:name w:val="heading 6"/>
+    <w:basedOn w:val="Normal"/>
+    <w:next w:val="Normal"/>
+    <w:pPr>
+      <w:keepNext w:val="1"/>
+      <w:keepLines w:val="1"/>
+      <w:spacing w:after="0" w:before="200" w:lineRule="auto"/>
+    </w:pPr>
+    <w:rPr>
+      <w:rFonts w:ascii="Calibri" w:cs="Calibri" w:eastAsia="Calibri" w:hAnsi="Calibri"/>
+      <w:i w:val="1"/>
+      <w:color w:val="243f61"/>
+    </w:rPr>
+  </w:style>
+  <w:style w:type="paragraph" w:styleId="Title">
+    <w:name w:val="Title"/>
+    <w:basedOn w:val="Normal"/>
+    <w:next w:val="Normal"/>
+    <w:pPr>
+      <w:pBdr>
+        <w:bottom w:color="4f81bd" w:space="4" w:sz="8" w:val="single"/>
+      </w:pBdr>
+      <w:spacing w:after="300" w:line="240" w:lineRule="auto"/>
+    </w:pPr>
+    <w:rPr>
+      <w:rFonts w:ascii="Calibri" w:cs="Calibri" w:eastAsia="Calibri" w:hAnsi="Calibri"/>
+      <w:color w:val="17365d"/>
+      <w:sz w:val="52"/>
+      <w:szCs w:val="52"/>
+    </w:rPr>
+  </w:style>
   <w:style w:type="paragraph" w:styleId="Normal" w:default="1">
     <w:name w:val="normal"/>
   </w:style>
@@ -12619,6 +13435,74 @@
         <w:left w:w="108.0" w:type="dxa"/>
         <w:bottom w:w="0.0" w:type="dxa"/>
         <w:right w:w="108.0" w:type="dxa"/>
+      </w:tblCellMar>
+    </w:tblPr>
+  </w:style>
+  <w:style w:type="paragraph" w:styleId="Subtitle">
+    <w:name w:val="Subtitle"/>
+    <w:basedOn w:val="Normal"/>
+    <w:next w:val="Normal"/>
+    <w:pPr/>
+    <w:rPr>
+      <w:rFonts w:ascii="Calibri" w:cs="Calibri" w:eastAsia="Calibri" w:hAnsi="Calibri"/>
+      <w:i w:val="1"/>
+      <w:color w:val="4f81bd"/>
+      <w:sz w:val="24"/>
+      <w:szCs w:val="24"/>
+    </w:rPr>
+  </w:style>
+  <w:style w:type="table" w:styleId="Table1">
+    <w:basedOn w:val="TableNormal"/>
+    <w:pPr>
+      <w:spacing w:after="0" w:line="240" w:lineRule="auto"/>
+    </w:pPr>
+    <w:tblPr>
+      <w:tblStyleRowBandSize w:val="1"/>
+      <w:tblStyleColBandSize w:val="1"/>
+      <w:tblCellMar>
+        <w:top w:w="0.0" w:type="dxa"/>
+        <w:left w:w="108.0" w:type="dxa"/>
+        <w:bottom w:w="0.0" w:type="dxa"/>
+        <w:right w:w="108.0" w:type="dxa"/>
+      </w:tblCellMar>
+    </w:tblPr>
+  </w:style>
+  <w:style w:type="table" w:styleId="Table2">
+    <w:basedOn w:val="TableNormal"/>
+    <w:tblPr>
+      <w:tblStyleRowBandSize w:val="1"/>
+      <w:tblStyleColBandSize w:val="1"/>
+      <w:tblCellMar>
+        <w:top w:w="0.0" w:type="dxa"/>
+        <w:left w:w="108.0" w:type="dxa"/>
+        <w:bottom w:w="0.0" w:type="dxa"/>
+        <w:right w:w="108.0" w:type="dxa"/>
+      </w:tblCellMar>
+    </w:tblPr>
+  </w:style>
+  <w:style w:type="table" w:styleId="Table3">
+    <w:basedOn w:val="TableNormal"/>
+    <w:tblPr>
+      <w:tblStyleRowBandSize w:val="1"/>
+      <w:tblStyleColBandSize w:val="1"/>
+      <w:tblCellMar>
+        <w:top w:w="100.0" w:type="dxa"/>
+        <w:left w:w="100.0" w:type="dxa"/>
+        <w:bottom w:w="100.0" w:type="dxa"/>
+        <w:right w:w="100.0" w:type="dxa"/>
+      </w:tblCellMar>
+    </w:tblPr>
+  </w:style>
+  <w:style w:type="table" w:styleId="Table4">
+    <w:basedOn w:val="TableNormal"/>
+    <w:tblPr>
+      <w:tblStyleRowBandSize w:val="1"/>
+      <w:tblStyleColBandSize w:val="1"/>
+      <w:tblCellMar>
+        <w:top w:w="100.0" w:type="dxa"/>
+        <w:left w:w="100.0" w:type="dxa"/>
+        <w:bottom w:w="100.0" w:type="dxa"/>
+        <w:right w:w="100.0" w:type="dxa"/>
       </w:tblCellMar>
     </w:tblPr>
   </w:style>
@@ -12947,7 +13831,7 @@
 
 <file path=customXML/item1.xml><?xml version="1.0" encoding="utf-8"?>
 <go:gDocsCustomXmlDataStorage xmlns:go="http://customooxmlschemas.google.com/" xmlns:r="http://schemas.openxmlformats.org/officeDocument/2006/relationships" uri="GoogleDocsCustomDataVersion2">
-  <go:docsCustomData xmlns:go="http://customooxmlschemas.google.com/" roundtripDataSignature="AMtx7mgG+yYcpRpgyAPHKN4Jw8G3pqGYWw==">CgMxLjAyDmgubmx2anlvZnN5ZGQxOAByITFDVGxsRnE4bnJjZnQwdW1kdTZSNmVWQXRvdEN1QWJqMg==</go:docsCustomData>
+  <go:docsCustomData xmlns:go="http://customooxmlschemas.google.com/" roundtripDataSignature="AMtx7mjzyymcFJz4bMRCRcXWQAi0yxjOFQ==">CgMxLjAaHgoBMBIZChcICVITChF0YWJsZS50anJwc2Zld3FkMRofCgExEhoKGAgJUhQKEnRhYmxlLmgyNDJjcDZiMXN6czIOaC5ubHZqeW9mc3lkZDE4AHIhMWJPZGlLaE9YcDhFTTZZbjB2X2hLSGVNaFlIS0d0NlJO</go:docsCustomData>
 </go:gDocsCustomXmlDataStorage>
 </file>
 

</xml_diff>